<commit_message>
Requisiti e template ultima versione
</commit_message>
<xml_diff>
--- a/Requisiti funzionali e non funzionali/Raccolta dei requisiti funzionionali e non funzionali.docx
+++ b/Requisiti funzionali e non funzionali/Raccolta dei requisiti funzionionali e non funzionali.docx
@@ -107,12 +107,14 @@
         <w:rPr>
           <w:sz w:val="40"/>
           <w:szCs w:val="40"/>
-        </w:rPr>
-      </w:pPr>
-      <w:r>
-        <w:rPr>
-          <w:sz w:val="40"/>
-          <w:szCs w:val="40"/>
+          <w:highlight w:val="yellow"/>
+        </w:rPr>
+      </w:pPr>
+      <w:r>
+        <w:rPr>
+          <w:sz w:val="40"/>
+          <w:szCs w:val="40"/>
+          <w:highlight w:val="yellow"/>
         </w:rPr>
         <w:t>Iscrizione al sistema da parte dell’utente</w:t>
       </w:r>
@@ -188,12 +190,14 @@
         <w:rPr>
           <w:sz w:val="40"/>
           <w:szCs w:val="40"/>
-        </w:rPr>
-      </w:pPr>
-      <w:r>
-        <w:rPr>
-          <w:sz w:val="40"/>
-          <w:szCs w:val="40"/>
+          <w:highlight w:val="yellow"/>
+        </w:rPr>
+      </w:pPr>
+      <w:r>
+        <w:rPr>
+          <w:sz w:val="40"/>
+          <w:szCs w:val="40"/>
+          <w:highlight w:val="yellow"/>
         </w:rPr>
         <w:t xml:space="preserve">Creazione </w:t>
       </w:r>
@@ -201,6 +205,7 @@
         <w:rPr>
           <w:sz w:val="40"/>
           <w:szCs w:val="40"/>
+          <w:highlight w:val="yellow"/>
         </w:rPr>
         <w:t>di un evento</w:t>
       </w:r>
@@ -275,12 +280,14 @@
         <w:rPr>
           <w:sz w:val="40"/>
           <w:szCs w:val="40"/>
-        </w:rPr>
-      </w:pPr>
-      <w:r>
-        <w:rPr>
-          <w:sz w:val="40"/>
-          <w:szCs w:val="40"/>
+          <w:highlight w:val="yellow"/>
+        </w:rPr>
+      </w:pPr>
+      <w:r>
+        <w:rPr>
+          <w:sz w:val="40"/>
+          <w:szCs w:val="40"/>
+          <w:highlight w:val="yellow"/>
         </w:rPr>
         <w:t>Pagamento prenotazione</w:t>
       </w:r>
@@ -295,12 +302,14 @@
         <w:rPr>
           <w:sz w:val="40"/>
           <w:szCs w:val="40"/>
-        </w:rPr>
-      </w:pPr>
-      <w:r>
-        <w:rPr>
-          <w:sz w:val="40"/>
-          <w:szCs w:val="40"/>
+          <w:highlight w:val="yellow"/>
+        </w:rPr>
+      </w:pPr>
+      <w:r>
+        <w:rPr>
+          <w:sz w:val="40"/>
+          <w:szCs w:val="40"/>
+          <w:highlight w:val="yellow"/>
         </w:rPr>
         <w:t>Ricerca per orario e disponibilità di campi</w:t>
       </w:r>
@@ -308,6 +317,7 @@
         <w:rPr>
           <w:sz w:val="40"/>
           <w:szCs w:val="40"/>
+          <w:highlight w:val="yellow"/>
         </w:rPr>
         <w:t xml:space="preserve"> (per creare l’evento)</w:t>
       </w:r>
@@ -331,6 +341,13 @@
         </w:rPr>
         <w:t>Ricerca di un evento nella propria zona</w:t>
       </w:r>
+      <w:r>
+        <w:rPr>
+          <w:sz w:val="40"/>
+          <w:szCs w:val="40"/>
+        </w:rPr>
+        <w:t xml:space="preserve"> per posizione</w:t>
+      </w:r>
     </w:p>
     <w:p>
       <w:pPr>
@@ -374,6 +391,33 @@
     </w:p>
     <w:p>
       <w:pPr>
+        <w:pStyle w:val="Paragrafoelenco"/>
+        <w:numPr>
+          <w:ilvl w:val="0"/>
+          <w:numId w:val="3"/>
+        </w:numPr>
+        <w:rPr>
+          <w:sz w:val="40"/>
+          <w:szCs w:val="40"/>
+        </w:rPr>
+      </w:pPr>
+      <w:r>
+        <w:rPr>
+          <w:sz w:val="40"/>
+          <w:szCs w:val="40"/>
+        </w:rPr>
+        <w:t>Cancellazione di utente o gestore</w:t>
+      </w:r>
+      <w:r>
+        <w:rPr>
+          <w:sz w:val="40"/>
+          <w:szCs w:val="40"/>
+        </w:rPr>
+        <w:t>?</w:t>
+      </w:r>
+    </w:p>
+    <w:p>
+      <w:pPr>
         <w:rPr>
           <w:sz w:val="40"/>
           <w:szCs w:val="40"/>
@@ -446,6 +490,136 @@
           <w:szCs w:val="40"/>
         </w:rPr>
         <w:t xml:space="preserve"> secondi</w:t>
+      </w:r>
+    </w:p>
+    <w:p>
+      <w:pPr>
+        <w:pStyle w:val="Paragrafoelenco"/>
+        <w:numPr>
+          <w:ilvl w:val="0"/>
+          <w:numId w:val="5"/>
+        </w:numPr>
+        <w:rPr>
+          <w:sz w:val="40"/>
+          <w:szCs w:val="40"/>
+        </w:rPr>
+      </w:pPr>
+      <w:r>
+        <w:rPr>
+          <w:sz w:val="40"/>
+          <w:szCs w:val="40"/>
+        </w:rPr>
+        <w:lastRenderedPageBreak/>
+        <w:t xml:space="preserve"> USABILITA’: facile utilizzo del software e molto intuitivo per l’utente.</w:t>
+      </w:r>
+    </w:p>
+    <w:p>
+      <w:pPr>
+        <w:pStyle w:val="Paragrafoelenco"/>
+        <w:numPr>
+          <w:ilvl w:val="0"/>
+          <w:numId w:val="5"/>
+        </w:numPr>
+        <w:rPr>
+          <w:sz w:val="40"/>
+          <w:szCs w:val="40"/>
+        </w:rPr>
+      </w:pPr>
+      <w:r>
+        <w:rPr>
+          <w:sz w:val="40"/>
+          <w:szCs w:val="40"/>
+        </w:rPr>
+        <w:t xml:space="preserve"> IMPLEMENTAZIONE: utilizzo di Java per il back-end </w:t>
+      </w:r>
+      <w:proofErr w:type="gramStart"/>
+      <w:r>
+        <w:rPr>
+          <w:sz w:val="40"/>
+          <w:szCs w:val="40"/>
+        </w:rPr>
+        <w:t>e ?</w:t>
+      </w:r>
+      <w:proofErr w:type="gramEnd"/>
+    </w:p>
+    <w:p>
+      <w:pPr>
+        <w:pStyle w:val="Paragrafoelenco"/>
+        <w:numPr>
+          <w:ilvl w:val="0"/>
+          <w:numId w:val="5"/>
+        </w:numPr>
+        <w:rPr>
+          <w:sz w:val="40"/>
+          <w:szCs w:val="40"/>
+        </w:rPr>
+      </w:pPr>
+      <w:r>
+        <w:rPr>
+          <w:sz w:val="40"/>
+          <w:szCs w:val="40"/>
+        </w:rPr>
+        <w:t>PACKAGES:</w:t>
+      </w:r>
+    </w:p>
+    <w:p>
+      <w:pPr>
+        <w:pStyle w:val="Paragrafoelenco"/>
+        <w:numPr>
+          <w:ilvl w:val="0"/>
+          <w:numId w:val="5"/>
+        </w:numPr>
+        <w:rPr>
+          <w:sz w:val="40"/>
+          <w:szCs w:val="40"/>
+        </w:rPr>
+      </w:pPr>
+      <w:r>
+        <w:rPr>
+          <w:sz w:val="40"/>
+          <w:szCs w:val="40"/>
+        </w:rPr>
+        <w:t>LICENZE:</w:t>
+      </w:r>
+    </w:p>
+    <w:p>
+      <w:pPr>
+        <w:pStyle w:val="Paragrafoelenco"/>
+        <w:numPr>
+          <w:ilvl w:val="0"/>
+          <w:numId w:val="5"/>
+        </w:numPr>
+        <w:rPr>
+          <w:sz w:val="40"/>
+          <w:szCs w:val="40"/>
+        </w:rPr>
+      </w:pPr>
+      <w:r>
+        <w:rPr>
+          <w:sz w:val="40"/>
+          <w:szCs w:val="40"/>
+        </w:rPr>
+        <w:t>AFFIDABILITA’: crittografia password account utenti e gestori</w:t>
+      </w:r>
+    </w:p>
+    <w:p>
+      <w:pPr>
+        <w:pStyle w:val="Paragrafoelenco"/>
+        <w:numPr>
+          <w:ilvl w:val="0"/>
+          <w:numId w:val="5"/>
+        </w:numPr>
+        <w:rPr>
+          <w:sz w:val="40"/>
+          <w:szCs w:val="40"/>
+        </w:rPr>
+      </w:pPr>
+      <w:r>
+        <w:rPr>
+          <w:sz w:val="40"/>
+          <w:szCs w:val="40"/>
+        </w:rPr>
+        <w:t>MULTI-TREAD E MICROSERVIZI: utilizzare micro-servizi per garantire la continua funzionalità del sistema anche in caso di crash.</w:t>
       </w:r>
     </w:p>
     <w:p>
@@ -1381,6 +1555,22 @@
       <w:contextualSpacing/>
     </w:pPr>
   </w:style>
+  <w:style w:type="table" w:styleId="Grigliatabella">
+    <w:name w:val="Table Grid"/>
+    <w:basedOn w:val="Tabellanormale"/>
+    <w:uiPriority w:val="39"/>
+    <w:rsid w:val="001C2E20"/>
+    <w:tblPr>
+      <w:tblBorders>
+        <w:top w:val="single" w:sz="4" w:space="0" w:color="auto"/>
+        <w:left w:val="single" w:sz="4" w:space="0" w:color="auto"/>
+        <w:bottom w:val="single" w:sz="4" w:space="0" w:color="auto"/>
+        <w:right w:val="single" w:sz="4" w:space="0" w:color="auto"/>
+        <w:insideH w:val="single" w:sz="4" w:space="0" w:color="auto"/>
+        <w:insideV w:val="single" w:sz="4" w:space="0" w:color="auto"/>
+      </w:tblBorders>
+    </w:tblPr>
+  </w:style>
 </w:styles>
 </file>
 

</xml_diff>